<commit_message>
Revert "Image Deleted. 1/9/2015"
This reverts commit 241b1f7fd238f55c7090efd5521d72e62725eb06.
</commit_message>
<xml_diff>
--- a/Database document.docx
+++ b/Database document.docx
@@ -390,6 +390,54 @@
           </w:tcPr>
           <w:p>
             <w:r>
+              <w:t>user_photo</w:t>
+            </w:r>
+          </w:p>
+        </w:tc>
+        <w:tc>
+          <w:tcPr>
+            <w:tcW w:w="2765" w:type="dxa"/>
+            <w:vAlign w:val="top"/>
+          </w:tcPr>
+          <w:p>
+            <w:r>
+              <w:t>directory path</w:t>
+            </w:r>
+          </w:p>
+        </w:tc>
+        <w:tc>
+          <w:tcPr>
+            <w:tcW w:w="2766" w:type="dxa"/>
+            <w:vAlign w:val="top"/>
+          </w:tcPr>
+          <w:p/>
+        </w:tc>
+      </w:tr>
+      <w:tr>
+        <w:tblPrEx>
+          <w:tblBorders>
+            <w:top w:val="single" w:color="auto" w:sz="4" w:space="0"/>
+            <w:left w:val="single" w:color="auto" w:sz="4" w:space="0"/>
+            <w:bottom w:val="single" w:color="auto" w:sz="4" w:space="0"/>
+            <w:right w:val="single" w:color="auto" w:sz="4" w:space="0"/>
+            <w:insideH w:val="single" w:color="auto" w:sz="4" w:space="0"/>
+            <w:insideV w:val="single" w:color="auto" w:sz="4" w:space="0"/>
+          </w:tblBorders>
+          <w:tblLayout w:type="fixed"/>
+          <w:tblCellMar>
+            <w:top w:w="0" w:type="dxa"/>
+            <w:left w:w="108" w:type="dxa"/>
+            <w:bottom w:w="0" w:type="dxa"/>
+            <w:right w:w="108" w:type="dxa"/>
+          </w:tblCellMar>
+        </w:tblPrEx>
+        <w:tc>
+          <w:tcPr>
+            <w:tcW w:w="2765" w:type="dxa"/>
+            <w:vAlign w:val="top"/>
+          </w:tcPr>
+          <w:p>
+            <w:r>
               <w:t>user_country</w:t>
             </w:r>
           </w:p>
@@ -1056,14 +1104,6 @@
       </w:tr>
       <w:tr>
         <w:tblPrEx>
-          <w:tblBorders>
-            <w:top w:val="single" w:color="auto" w:sz="4" w:space="0"/>
-            <w:left w:val="single" w:color="auto" w:sz="4" w:space="0"/>
-            <w:bottom w:val="single" w:color="auto" w:sz="4" w:space="0"/>
-            <w:right w:val="single" w:color="auto" w:sz="4" w:space="0"/>
-            <w:insideH w:val="single" w:color="auto" w:sz="4" w:space="0"/>
-            <w:insideV w:val="single" w:color="auto" w:sz="4" w:space="0"/>
-          </w:tblBorders>
           <w:tblLayout w:type="fixed"/>
           <w:tblCellMar>
             <w:top w:w="0" w:type="dxa"/>
@@ -1104,14 +1144,6 @@
       </w:tr>
       <w:tr>
         <w:tblPrEx>
-          <w:tblBorders>
-            <w:top w:val="single" w:color="auto" w:sz="4" w:space="0"/>
-            <w:left w:val="single" w:color="auto" w:sz="4" w:space="0"/>
-            <w:bottom w:val="single" w:color="auto" w:sz="4" w:space="0"/>
-            <w:right w:val="single" w:color="auto" w:sz="4" w:space="0"/>
-            <w:insideH w:val="single" w:color="auto" w:sz="4" w:space="0"/>
-            <w:insideV w:val="single" w:color="auto" w:sz="4" w:space="0"/>
-          </w:tblBorders>
           <w:tblLayout w:type="fixed"/>
           <w:tblCellMar>
             <w:top w:w="0" w:type="dxa"/>
@@ -1267,14 +1299,6 @@
       </w:tr>
       <w:tr>
         <w:tblPrEx>
-          <w:tblBorders>
-            <w:top w:val="single" w:color="auto" w:sz="4" w:space="0"/>
-            <w:left w:val="single" w:color="auto" w:sz="4" w:space="0"/>
-            <w:bottom w:val="single" w:color="auto" w:sz="4" w:space="0"/>
-            <w:right w:val="single" w:color="auto" w:sz="4" w:space="0"/>
-            <w:insideH w:val="single" w:color="auto" w:sz="4" w:space="0"/>
-            <w:insideV w:val="single" w:color="auto" w:sz="4" w:space="0"/>
-          </w:tblBorders>
           <w:tblLayout w:type="fixed"/>
           <w:tblCellMar>
             <w:top w:w="0" w:type="dxa"/>
@@ -1385,14 +1409,6 @@
       </w:tr>
       <w:tr>
         <w:tblPrEx>
-          <w:tblBorders>
-            <w:top w:val="single" w:color="auto" w:sz="4" w:space="0"/>
-            <w:left w:val="single" w:color="auto" w:sz="4" w:space="0"/>
-            <w:bottom w:val="single" w:color="auto" w:sz="4" w:space="0"/>
-            <w:right w:val="single" w:color="auto" w:sz="4" w:space="0"/>
-            <w:insideH w:val="single" w:color="auto" w:sz="4" w:space="0"/>
-            <w:insideV w:val="single" w:color="auto" w:sz="4" w:space="0"/>
-          </w:tblBorders>
           <w:tblLayout w:type="fixed"/>
           <w:tblCellMar>
             <w:top w:w="0" w:type="dxa"/>
@@ -1475,21 +1491,7 @@
             <w:tcW w:w="2765" w:type="dxa"/>
             <w:vAlign w:val="top"/>
           </w:tcPr>
-          <w:p>
-            <w:pPr>
-              <w:rPr>
-                <w:rFonts w:hint="default"/>
-                <w:lang/>
-              </w:rPr>
-            </w:pPr>
-            <w:r>
-              <w:rPr>
-                <w:rFonts w:hint="default"/>
-                <w:lang/>
-              </w:rPr>
-              <w:t>Varchar 80</w:t>
-            </w:r>
-          </w:p>
+          <w:p/>
         </w:tc>
         <w:tc>
           <w:tcPr>
@@ -1774,14 +1776,6 @@
       </w:tr>
       <w:tr>
         <w:tblPrEx>
-          <w:tblBorders>
-            <w:top w:val="single" w:color="auto" w:sz="4" w:space="0"/>
-            <w:left w:val="single" w:color="auto" w:sz="4" w:space="0"/>
-            <w:bottom w:val="single" w:color="auto" w:sz="4" w:space="0"/>
-            <w:right w:val="single" w:color="auto" w:sz="4" w:space="0"/>
-            <w:insideH w:val="single" w:color="auto" w:sz="4" w:space="0"/>
-            <w:insideV w:val="single" w:color="auto" w:sz="4" w:space="0"/>
-          </w:tblBorders>
           <w:tblLayout w:type="fixed"/>
           <w:tblCellMar>
             <w:top w:w="0" w:type="dxa"/>
@@ -1806,42 +1800,18 @@
             <w:tcW w:w="2765" w:type="dxa"/>
             <w:vAlign w:val="top"/>
           </w:tcPr>
-          <w:p>
-            <w:pPr>
-              <w:rPr>
-                <w:rFonts w:hint="default"/>
-                <w:lang/>
-              </w:rPr>
-            </w:pPr>
-            <w:r>
-              <w:rPr>
-                <w:rFonts w:hint="default"/>
-                <w:lang/>
-              </w:rPr>
-              <w:t>Varchar 80</w:t>
-            </w:r>
-            <w:bookmarkStart w:id="0" w:name="_GoBack"/>
-            <w:bookmarkEnd w:id="0"/>
-          </w:p>
-        </w:tc>
-        <w:tc>
-          <w:tcPr>
-            <w:tcW w:w="2766" w:type="dxa"/>
-            <w:vAlign w:val="top"/>
-          </w:tcPr>
           <w:p/>
         </w:tc>
-      </w:tr>
-      <w:tr>
-        <w:tblPrEx>
-          <w:tblBorders>
-            <w:top w:val="single" w:color="auto" w:sz="4" w:space="0"/>
-            <w:left w:val="single" w:color="auto" w:sz="4" w:space="0"/>
-            <w:bottom w:val="single" w:color="auto" w:sz="4" w:space="0"/>
-            <w:right w:val="single" w:color="auto" w:sz="4" w:space="0"/>
-            <w:insideH w:val="single" w:color="auto" w:sz="4" w:space="0"/>
-            <w:insideV w:val="single" w:color="auto" w:sz="4" w:space="0"/>
-          </w:tblBorders>
+        <w:tc>
+          <w:tcPr>
+            <w:tcW w:w="2766" w:type="dxa"/>
+            <w:vAlign w:val="top"/>
+          </w:tcPr>
+          <w:p/>
+        </w:tc>
+      </w:tr>
+      <w:tr>
+        <w:tblPrEx>
           <w:tblLayout w:type="fixed"/>
           <w:tblCellMar>
             <w:top w:w="0" w:type="dxa"/>
@@ -2186,6 +2156,8 @@
               </w:rPr>
               <w:t>int 10</w:t>
             </w:r>
+            <w:bookmarkStart w:id="0" w:name="_GoBack"/>
+            <w:bookmarkEnd w:id="0"/>
           </w:p>
         </w:tc>
         <w:tc>
@@ -2198,14 +2170,6 @@
       </w:tr>
       <w:tr>
         <w:tblPrEx>
-          <w:tblBorders>
-            <w:top w:val="single" w:color="auto" w:sz="4" w:space="0"/>
-            <w:left w:val="single" w:color="auto" w:sz="4" w:space="0"/>
-            <w:bottom w:val="single" w:color="auto" w:sz="4" w:space="0"/>
-            <w:right w:val="single" w:color="auto" w:sz="4" w:space="0"/>
-            <w:insideH w:val="single" w:color="auto" w:sz="4" w:space="0"/>
-            <w:insideV w:val="single" w:color="auto" w:sz="4" w:space="0"/>
-          </w:tblBorders>
           <w:tblLayout w:type="fixed"/>
           <w:tblCellMar>
             <w:top w:w="0" w:type="dxa"/>

</xml_diff>

<commit_message>
Updating the database design and MySQL code
</commit_message>
<xml_diff>
--- a/Database document.docx
+++ b/Database document.docx
@@ -89,6 +89,12 @@
             <w:insideV w:val="single" w:color="auto" w:sz="4" w:space="0"/>
           </w:tblBorders>
           <w:tblLayout w:type="fixed"/>
+          <w:tblCellMar>
+            <w:top w:w="0" w:type="dxa"/>
+            <w:left w:w="108" w:type="dxa"/>
+            <w:bottom w:w="0" w:type="dxa"/>
+            <w:right w:w="108" w:type="dxa"/>
+          </w:tblCellMar>
         </w:tblPrEx>
         <w:tc>
           <w:tcPr>
@@ -680,8 +686,6 @@
         </w:rPr>
         <w:t xml:space="preserve">e </w:t>
       </w:r>
-      <w:bookmarkStart w:id="0" w:name="_GoBack"/>
-      <w:bookmarkEnd w:id="0"/>
       <w:r>
         <w:rPr>
           <w:rFonts w:hint="default"/>
@@ -1090,6 +1094,12 @@
             <w:insideV w:val="single" w:color="auto" w:sz="4" w:space="0"/>
           </w:tblBorders>
           <w:tblLayout w:type="fixed"/>
+          <w:tblCellMar>
+            <w:top w:w="0" w:type="dxa"/>
+            <w:left w:w="108" w:type="dxa"/>
+            <w:bottom w:w="0" w:type="dxa"/>
+            <w:right w:w="108" w:type="dxa"/>
+          </w:tblCellMar>
         </w:tblPrEx>
         <w:tc>
           <w:tcPr>
@@ -1852,6 +1862,12 @@
             <w:insideV w:val="single" w:color="auto" w:sz="4" w:space="0"/>
           </w:tblBorders>
           <w:tblLayout w:type="fixed"/>
+          <w:tblCellMar>
+            <w:top w:w="0" w:type="dxa"/>
+            <w:left w:w="108" w:type="dxa"/>
+            <w:bottom w:w="0" w:type="dxa"/>
+            <w:right w:w="108" w:type="dxa"/>
+          </w:tblCellMar>
         </w:tblPrEx>
         <w:tc>
           <w:tcPr>

</xml_diff>